<commit_message>
Ajustar versão cpp da industria mágica
</commit_message>
<xml_diff>
--- a/industria_magica/industria_magica.docx
+++ b/industria_magica/industria_magica.docx
@@ -231,7 +231,23 @@
           <w:szCs w:val="24"/>
           <w:lang w:val="pt-BR"/>
         </w:rPr>
-        <w:t>. Por exemplo, caso a fila tenha 6 frascos</w:t>
+        <w:t xml:space="preserve">. Por exemplo, caso a fila tenha </w:t>
+      </w:r>
+      <w:r>
+        <w:rPr>
+          <w:sz w:val="24"/>
+          <w:szCs w:val="24"/>
+          <w:lang w:val="pt-BR"/>
+        </w:rPr>
+        <w:t>7</w:t>
+      </w:r>
+      <w:r>
+        <w:rPr>
+          <w:sz w:val="24"/>
+          <w:szCs w:val="24"/>
+          <w:lang w:val="pt-BR"/>
+        </w:rPr>
+        <w:t xml:space="preserve"> frascos</w:t>
       </w:r>
       <w:r>
         <w:rPr>
@@ -365,15 +381,7 @@
           <w:lang w:val="pt-BR"/>
         </w:rPr>
         <w:tab/>
-        <w:t>A entrada contém vários casos de teste</w:t>
-      </w:r>
-      <w:r>
-        <w:rPr>
-          <w:sz w:val="24"/>
-          <w:szCs w:val="24"/>
-          <w:lang w:val="pt-BR"/>
-        </w:rPr>
-        <w:t xml:space="preserve">, cada caso é expresso </w:t>
+        <w:t xml:space="preserve">A entrada contém vários casos de teste, cada caso é expresso </w:t>
       </w:r>
       <w:r>
         <w:rPr>

</xml_diff>